<commit_message>
Ya esta el % wow...
</commit_message>
<xml_diff>
--- a/documentacionStrongfit.docx
+++ b/documentacionStrongfit.docx
@@ -12037,7 +12037,7 @@
           <w:lang w:eastAsia="es-MX"/>
         </w:rPr>
         <w:drawing>
-          <wp:inline distT="0" distB="0" distL="0" distR="0" wp14:anchorId="11D1B53A" wp14:editId="2FFF37D7">
+          <wp:inline distT="0" distB="0" distL="0" distR="0" wp14:anchorId="11D1B53A" wp14:editId="6F1B3B8D">
             <wp:extent cx="5486400" cy="3200400"/>
             <wp:effectExtent l="0" t="0" r="19050" b="19050"/>
             <wp:docPr id="26" name="Gráfico 26"/>
@@ -12090,7 +12090,7 @@
           <w:lang w:eastAsia="es-MX"/>
         </w:rPr>
         <w:drawing>
-          <wp:inline distT="0" distB="0" distL="0" distR="0" wp14:anchorId="7A353B75" wp14:editId="6737020B">
+          <wp:inline distT="0" distB="0" distL="0" distR="0" wp14:anchorId="7A353B75" wp14:editId="4531176F">
             <wp:extent cx="5486400" cy="3200400"/>
             <wp:effectExtent l="0" t="0" r="19050" b="19050"/>
             <wp:docPr id="27" name="Gráfico 27"/>
@@ -12121,7 +12121,7 @@
         </w:rPr>
         <w:lastRenderedPageBreak/>
         <w:drawing>
-          <wp:inline distT="0" distB="0" distL="0" distR="0" wp14:anchorId="44565AA7" wp14:editId="3FE09FC5">
+          <wp:inline distT="0" distB="0" distL="0" distR="0" wp14:anchorId="44565AA7" wp14:editId="284C6780">
             <wp:extent cx="5486400" cy="3200400"/>
             <wp:effectExtent l="0" t="0" r="19050" b="19050"/>
             <wp:docPr id="28" name="Gráfico 28"/>
@@ -12154,7 +12154,7 @@
           <w:lang w:eastAsia="es-MX"/>
         </w:rPr>
         <w:drawing>
-          <wp:inline distT="0" distB="0" distL="0" distR="0" wp14:anchorId="275E2002" wp14:editId="60FEC597">
+          <wp:inline distT="0" distB="0" distL="0" distR="0" wp14:anchorId="275E2002" wp14:editId="6921EF89">
             <wp:extent cx="5486400" cy="3200400"/>
             <wp:effectExtent l="0" t="0" r="19050" b="19050"/>
             <wp:docPr id="29" name="Gráfico 29"/>
@@ -12188,7 +12188,7 @@
         </w:rPr>
         <w:lastRenderedPageBreak/>
         <w:drawing>
-          <wp:inline distT="0" distB="0" distL="0" distR="0" wp14:anchorId="28EF1C08" wp14:editId="78132124">
+          <wp:inline distT="0" distB="0" distL="0" distR="0" wp14:anchorId="28EF1C08" wp14:editId="7FE3FE45">
             <wp:extent cx="5486400" cy="3200400"/>
             <wp:effectExtent l="0" t="0" r="19050" b="19050"/>
             <wp:docPr id="30" name="Gráfico 30"/>
@@ -12225,7 +12225,7 @@
           <w:lang w:eastAsia="es-MX"/>
         </w:rPr>
         <w:drawing>
-          <wp:inline distT="0" distB="0" distL="0" distR="0" wp14:anchorId="10EB51CD" wp14:editId="2EADD25B">
+          <wp:inline distT="0" distB="0" distL="0" distR="0" wp14:anchorId="10EB51CD" wp14:editId="0E6D0047">
             <wp:extent cx="5486400" cy="3200400"/>
             <wp:effectExtent l="0" t="0" r="19050" b="19050"/>
             <wp:docPr id="31" name="Gráfico 31"/>
@@ -12268,7 +12268,7 @@
         </w:rPr>
         <w:lastRenderedPageBreak/>
         <w:drawing>
-          <wp:inline distT="0" distB="0" distL="0" distR="0" wp14:anchorId="5D6BBF54" wp14:editId="0997E44B">
+          <wp:inline distT="0" distB="0" distL="0" distR="0" wp14:anchorId="5D6BBF54" wp14:editId="2CEF11E3">
             <wp:extent cx="5486400" cy="3200400"/>
             <wp:effectExtent l="0" t="0" r="19050" b="19050"/>
             <wp:docPr id="32" name="Gráfico 32"/>
@@ -12305,7 +12305,7 @@
           <w:lang w:eastAsia="es-MX"/>
         </w:rPr>
         <w:drawing>
-          <wp:inline distT="0" distB="0" distL="0" distR="0" wp14:anchorId="231DBE81" wp14:editId="4722299D">
+          <wp:inline distT="0" distB="0" distL="0" distR="0" wp14:anchorId="231DBE81" wp14:editId="3C6F0CF7">
             <wp:extent cx="5486400" cy="3200400"/>
             <wp:effectExtent l="0" t="0" r="19050" b="19050"/>
             <wp:docPr id="33" name="Gráfico 33"/>
@@ -12351,7 +12351,7 @@
           <w:lang w:eastAsia="es-MX"/>
         </w:rPr>
         <w:drawing>
-          <wp:inline distT="0" distB="0" distL="0" distR="0" wp14:anchorId="04A34235" wp14:editId="062F9A63">
+          <wp:inline distT="0" distB="0" distL="0" distR="0" wp14:anchorId="04A34235" wp14:editId="19AA7E2D">
             <wp:extent cx="5486400" cy="3200400"/>
             <wp:effectExtent l="0" t="0" r="19050" b="19050"/>
             <wp:docPr id="34" name="Gráfico 34"/>
@@ -12384,6 +12384,7 @@
           <w:rFonts w:ascii="Calibri" w:eastAsia="Calibri" w:hAnsi="Calibri" w:cs="Times New Roman"/>
         </w:rPr>
       </w:pPr>
+      <w:bookmarkStart w:id="2" w:name="_GoBack"/>
       <w:r>
         <w:rPr>
           <w:rFonts w:ascii="Calibri" w:eastAsia="Calibri" w:hAnsi="Calibri" w:cs="Times New Roman"/>
@@ -12391,7 +12392,7 @@
           <w:lang w:eastAsia="es-MX"/>
         </w:rPr>
         <w:drawing>
-          <wp:inline distT="0" distB="0" distL="0" distR="0" wp14:anchorId="6B42851B" wp14:editId="71F93F09">
+          <wp:inline distT="0" distB="0" distL="0" distR="0" wp14:anchorId="6B42851B" wp14:editId="5A00ACA0">
             <wp:extent cx="5486400" cy="3200400"/>
             <wp:effectExtent l="0" t="0" r="19050" b="19050"/>
             <wp:docPr id="35" name="Gráfico 35"/>
@@ -12404,6 +12405,7 @@
           </wp:inline>
         </w:drawing>
       </w:r>
+      <w:bookmarkEnd w:id="2"/>
     </w:p>
     <w:p>
       <w:pPr>
@@ -15258,7 +15260,7 @@
           <v:shape id="_x0000_i1025" type="#_x0000_t75" style="width:441.75pt;height:495.75pt" o:ole="">
             <v:imagedata r:id="rId24" o:title=""/>
           </v:shape>
-          <o:OLEObject Type="Embed" ProgID="Visio.Drawing.11" ShapeID="_x0000_i1025" DrawAspect="Content" ObjectID="_1476009540" r:id="rId25"/>
+          <o:OLEObject Type="Embed" ProgID="Visio.Drawing.11" ShapeID="_x0000_i1025" DrawAspect="Content" ObjectID="_1482153010" r:id="rId25"/>
         </w:object>
       </w:r>
     </w:p>
@@ -17196,8 +17198,6 @@
           <w:szCs w:val="32"/>
         </w:rPr>
       </w:pPr>
-      <w:bookmarkStart w:id="2" w:name="_GoBack"/>
-      <w:bookmarkEnd w:id="2"/>
     </w:p>
     <w:p>
       <w:pPr>
@@ -21009,6 +21009,7 @@
           </a:p>
         </c:rich>
       </c:tx>
+      <c:layout/>
       <c:overlay val="0"/>
     </c:title>
     <c:autoTitleDeleted val="0"/>
@@ -21031,6 +21032,98 @@
             </c:strRef>
           </c:tx>
           <c:dLbls>
+            <c:dLbl>
+              <c:idx val="0"/>
+              <c:layout/>
+              <c:tx>
+                <c:rich>
+                  <a:bodyPr/>
+                  <a:lstStyle/>
+                  <a:p>
+                    <a:r>
+                      <a:rPr lang="en-US"/>
+                      <a:t>9%</a:t>
+                    </a:r>
+                  </a:p>
+                </c:rich>
+              </c:tx>
+              <c:dLblPos val="ctr"/>
+              <c:showLegendKey val="0"/>
+              <c:showVal val="1"/>
+              <c:showCatName val="0"/>
+              <c:showSerName val="0"/>
+              <c:showPercent val="0"/>
+              <c:showBubbleSize val="0"/>
+            </c:dLbl>
+            <c:dLbl>
+              <c:idx val="1"/>
+              <c:layout/>
+              <c:tx>
+                <c:rich>
+                  <a:bodyPr/>
+                  <a:lstStyle/>
+                  <a:p>
+                    <a:r>
+                      <a:rPr lang="en-US"/>
+                      <a:t>7%</a:t>
+                    </a:r>
+                  </a:p>
+                </c:rich>
+              </c:tx>
+              <c:dLblPos val="ctr"/>
+              <c:showLegendKey val="0"/>
+              <c:showVal val="1"/>
+              <c:showCatName val="0"/>
+              <c:showSerName val="0"/>
+              <c:showPercent val="0"/>
+              <c:showBubbleSize val="0"/>
+            </c:dLbl>
+            <c:dLbl>
+              <c:idx val="2"/>
+              <c:layout/>
+              <c:tx>
+                <c:rich>
+                  <a:bodyPr/>
+                  <a:lstStyle/>
+                  <a:p>
+                    <a:r>
+                      <a:rPr lang="en-US"/>
+                      <a:t>35%</a:t>
+                    </a:r>
+                  </a:p>
+                </c:rich>
+              </c:tx>
+              <c:dLblPos val="ctr"/>
+              <c:showLegendKey val="0"/>
+              <c:showVal val="1"/>
+              <c:showCatName val="0"/>
+              <c:showSerName val="0"/>
+              <c:showPercent val="0"/>
+              <c:showBubbleSize val="0"/>
+            </c:dLbl>
+            <c:dLbl>
+              <c:idx val="3"/>
+              <c:layout/>
+              <c:tx>
+                <c:rich>
+                  <a:bodyPr/>
+                  <a:lstStyle/>
+                  <a:p>
+                    <a:r>
+                      <a:rPr lang="en-US"/>
+                      <a:t>49%</a:t>
+                    </a:r>
+                  </a:p>
+                </c:rich>
+              </c:tx>
+              <c:dLblPos val="ctr"/>
+              <c:showLegendKey val="0"/>
+              <c:showVal val="1"/>
+              <c:showCatName val="0"/>
+              <c:showSerName val="0"/>
+              <c:showPercent val="0"/>
+              <c:showBubbleSize val="0"/>
+            </c:dLbl>
             <c:spPr>
               <a:noFill/>
               <a:ln>
@@ -21038,6 +21131,7 @@
               </a:ln>
               <a:effectLst/>
             </c:spPr>
+            <c:dLblPos val="ctr"/>
             <c:showLegendKey val="0"/>
             <c:showVal val="1"/>
             <c:showCatName val="0"/>
@@ -21159,6 +21253,7 @@
   <c:clrMapOvr bg1="lt1" tx1="dk1" bg2="lt2" tx2="dk2" accent1="accent1" accent2="accent2" accent3="accent3" accent4="accent4" accent5="accent5" accent6="accent6" hlink="hlink" folHlink="folHlink"/>
   <c:chart>
     <c:title>
+      <c:layout/>
       <c:overlay val="0"/>
       <c:txPr>
         <a:bodyPr/>
@@ -21194,6 +21289,93 @@
             </c:strRef>
           </c:tx>
           <c:dLbls>
+            <c:dLbl>
+              <c:idx val="0"/>
+              <c:layout/>
+              <c:tx>
+                <c:rich>
+                  <a:bodyPr/>
+                  <a:lstStyle/>
+                  <a:p>
+                    <a:r>
+                      <a:rPr lang="en-US"/>
+                      <a:t>58</a:t>
+                    </a:r>
+                    <a:r>
+                      <a:rPr lang="en-US" sz="1000" b="0" i="0" u="none" strike="noStrike" baseline="0">
+                        <a:effectLst/>
+                      </a:rPr>
+                      <a:t>%</a:t>
+                    </a:r>
+                    <a:endParaRPr lang="en-US"/>
+                  </a:p>
+                </c:rich>
+              </c:tx>
+              <c:showLegendKey val="0"/>
+              <c:showVal val="1"/>
+              <c:showCatName val="0"/>
+              <c:showSerName val="0"/>
+              <c:showPercent val="0"/>
+              <c:showBubbleSize val="0"/>
+            </c:dLbl>
+            <c:dLbl>
+              <c:idx val="1"/>
+              <c:layout/>
+              <c:tx>
+                <c:rich>
+                  <a:bodyPr/>
+                  <a:lstStyle/>
+                  <a:p>
+                    <a:r>
+                      <a:rPr lang="en-US"/>
+                      <a:t>39</a:t>
+                    </a:r>
+                    <a:r>
+                      <a:rPr lang="en-US" sz="1000" b="0" i="0" u="none" strike="noStrike" baseline="0">
+                        <a:effectLst/>
+                      </a:rPr>
+                      <a:t>%</a:t>
+                    </a:r>
+                    <a:endParaRPr lang="en-US"/>
+                  </a:p>
+                </c:rich>
+              </c:tx>
+              <c:showLegendKey val="0"/>
+              <c:showVal val="1"/>
+              <c:showCatName val="0"/>
+              <c:showSerName val="0"/>
+              <c:showPercent val="0"/>
+              <c:showBubbleSize val="0"/>
+            </c:dLbl>
+            <c:dLbl>
+              <c:idx val="2"/>
+              <c:layout/>
+              <c:tx>
+                <c:rich>
+                  <a:bodyPr/>
+                  <a:lstStyle/>
+                  <a:p>
+                    <a:r>
+                      <a:rPr lang="en-US"/>
+                      <a:t>3</a:t>
+                    </a:r>
+                    <a:r>
+                      <a:rPr lang="en-US" sz="1000" b="0" i="0" u="none" strike="noStrike" baseline="0">
+                        <a:effectLst/>
+                      </a:rPr>
+                      <a:t>%</a:t>
+                    </a:r>
+                    <a:endParaRPr lang="en-US"/>
+                  </a:p>
+                </c:rich>
+              </c:tx>
+              <c:showLegendKey val="0"/>
+              <c:showVal val="1"/>
+              <c:showCatName val="0"/>
+              <c:showSerName val="0"/>
+              <c:showPercent val="0"/>
+              <c:showBubbleSize val="0"/>
+            </c:dLbl>
             <c:spPr>
               <a:noFill/>
               <a:ln>
@@ -21315,6 +21497,7 @@
   <c:clrMapOvr bg1="lt1" tx1="dk1" bg2="lt2" tx2="dk2" accent1="accent1" accent2="accent2" accent3="accent3" accent4="accent4" accent5="accent5" accent6="accent6" hlink="hlink" folHlink="folHlink"/>
   <c:chart>
     <c:title>
+      <c:layout/>
       <c:overlay val="0"/>
       <c:txPr>
         <a:bodyPr/>
@@ -21350,6 +21533,115 @@
             </c:strRef>
           </c:tx>
           <c:dLbls>
+            <c:dLbl>
+              <c:idx val="0"/>
+              <c:layout/>
+              <c:tx>
+                <c:rich>
+                  <a:bodyPr/>
+                  <a:lstStyle/>
+                  <a:p>
+                    <a:r>
+                      <a:rPr lang="en-US"/>
+                      <a:t>25</a:t>
+                    </a:r>
+                    <a:r>
+                      <a:rPr lang="en-US" sz="1000" b="0" i="0" u="none" strike="noStrike" baseline="0">
+                        <a:effectLst/>
+                      </a:rPr>
+                      <a:t>%</a:t>
+                    </a:r>
+                    <a:endParaRPr lang="en-US"/>
+                  </a:p>
+                </c:rich>
+              </c:tx>
+              <c:showLegendKey val="0"/>
+              <c:showVal val="1"/>
+              <c:showCatName val="0"/>
+              <c:showSerName val="0"/>
+              <c:showPercent val="0"/>
+              <c:showBubbleSize val="0"/>
+            </c:dLbl>
+            <c:dLbl>
+              <c:idx val="1"/>
+              <c:layout/>
+              <c:tx>
+                <c:rich>
+                  <a:bodyPr/>
+                  <a:lstStyle/>
+                  <a:p>
+                    <a:r>
+                      <a:rPr lang="en-US"/>
+                      <a:t>42</a:t>
+                    </a:r>
+                    <a:r>
+                      <a:rPr lang="en-US" sz="1000" b="0" i="0" u="none" strike="noStrike" baseline="0">
+                        <a:effectLst/>
+                      </a:rPr>
+                      <a:t>%</a:t>
+                    </a:r>
+                    <a:endParaRPr lang="en-US"/>
+                  </a:p>
+                </c:rich>
+              </c:tx>
+              <c:showLegendKey val="0"/>
+              <c:showVal val="1"/>
+              <c:showCatName val="0"/>
+              <c:showSerName val="0"/>
+              <c:showPercent val="0"/>
+              <c:showBubbleSize val="0"/>
+            </c:dLbl>
+            <c:dLbl>
+              <c:idx val="2"/>
+              <c:layout/>
+              <c:tx>
+                <c:rich>
+                  <a:bodyPr/>
+                  <a:lstStyle/>
+                  <a:p>
+                    <a:r>
+                      <a:rPr lang="en-US"/>
+                      <a:t>21</a:t>
+                    </a:r>
+                    <a:r>
+                      <a:rPr lang="en-US" sz="1000" b="0" i="0" u="none" strike="noStrike" baseline="0">
+                        <a:effectLst/>
+                      </a:rPr>
+                      <a:t>%</a:t>
+                    </a:r>
+                    <a:endParaRPr lang="en-US"/>
+                  </a:p>
+                </c:rich>
+              </c:tx>
+              <c:showLegendKey val="0"/>
+              <c:showVal val="1"/>
+              <c:showCatName val="0"/>
+              <c:showSerName val="0"/>
+              <c:showPercent val="0"/>
+              <c:showBubbleSize val="0"/>
+            </c:dLbl>
+            <c:dLbl>
+              <c:idx val="3"/>
+              <c:layout/>
+              <c:tx>
+                <c:rich>
+                  <a:bodyPr/>
+                  <a:lstStyle/>
+                  <a:p>
+                    <a:r>
+                      <a:rPr lang="en-US"/>
+                      <a:t>12%</a:t>
+                    </a:r>
+                  </a:p>
+                </c:rich>
+              </c:tx>
+              <c:showLegendKey val="0"/>
+              <c:showVal val="1"/>
+              <c:showCatName val="0"/>
+              <c:showSerName val="0"/>
+              <c:showPercent val="0"/>
+              <c:showBubbleSize val="0"/>
+            </c:dLbl>
             <c:spPr>
               <a:noFill/>
               <a:ln>
@@ -21474,6 +21766,7 @@
   <c:clrMapOvr bg1="lt1" tx1="dk1" bg2="lt2" tx2="dk2" accent1="accent1" accent2="accent2" accent3="accent3" accent4="accent4" accent5="accent5" accent6="accent6" hlink="hlink" folHlink="folHlink"/>
   <c:chart>
     <c:title>
+      <c:layout/>
       <c:overlay val="0"/>
       <c:txPr>
         <a:bodyPr/>
@@ -21509,6 +21802,122 @@
             </c:strRef>
           </c:tx>
           <c:dLbls>
+            <c:dLbl>
+              <c:idx val="0"/>
+              <c:layout/>
+              <c:tx>
+                <c:rich>
+                  <a:bodyPr/>
+                  <a:lstStyle/>
+                  <a:p>
+                    <a:r>
+                      <a:rPr lang="en-US"/>
+                      <a:t>11</a:t>
+                    </a:r>
+                    <a:r>
+                      <a:rPr lang="en-US" sz="1000" b="0" i="0" u="none" strike="noStrike" baseline="0">
+                        <a:effectLst/>
+                      </a:rPr>
+                      <a:t>%</a:t>
+                    </a:r>
+                    <a:endParaRPr lang="en-US"/>
+                  </a:p>
+                </c:rich>
+              </c:tx>
+              <c:showLegendKey val="0"/>
+              <c:showVal val="1"/>
+              <c:showCatName val="0"/>
+              <c:showSerName val="0"/>
+              <c:showPercent val="0"/>
+              <c:showBubbleSize val="0"/>
+            </c:dLbl>
+            <c:dLbl>
+              <c:idx val="1"/>
+              <c:layout/>
+              <c:tx>
+                <c:rich>
+                  <a:bodyPr/>
+                  <a:lstStyle/>
+                  <a:p>
+                    <a:r>
+                      <a:rPr lang="en-US"/>
+                      <a:t>15</a:t>
+                    </a:r>
+                    <a:r>
+                      <a:rPr lang="en-US" sz="1000" b="0" i="0" u="none" strike="noStrike" baseline="0">
+                        <a:effectLst/>
+                      </a:rPr>
+                      <a:t>%</a:t>
+                    </a:r>
+                    <a:endParaRPr lang="en-US"/>
+                  </a:p>
+                </c:rich>
+              </c:tx>
+              <c:showLegendKey val="0"/>
+              <c:showVal val="1"/>
+              <c:showCatName val="0"/>
+              <c:showSerName val="0"/>
+              <c:showPercent val="0"/>
+              <c:showBubbleSize val="0"/>
+            </c:dLbl>
+            <c:dLbl>
+              <c:idx val="2"/>
+              <c:layout/>
+              <c:tx>
+                <c:rich>
+                  <a:bodyPr/>
+                  <a:lstStyle/>
+                  <a:p>
+                    <a:r>
+                      <a:rPr lang="en-US"/>
+                      <a:t>22</a:t>
+                    </a:r>
+                    <a:r>
+                      <a:rPr lang="en-US" sz="1000" b="0" i="0" u="none" strike="noStrike" baseline="0">
+                        <a:effectLst/>
+                      </a:rPr>
+                      <a:t>%</a:t>
+                    </a:r>
+                    <a:endParaRPr lang="en-US"/>
+                  </a:p>
+                </c:rich>
+              </c:tx>
+              <c:showLegendKey val="0"/>
+              <c:showVal val="1"/>
+              <c:showCatName val="0"/>
+              <c:showSerName val="0"/>
+              <c:showPercent val="0"/>
+              <c:showBubbleSize val="0"/>
+            </c:dLbl>
+            <c:dLbl>
+              <c:idx val="3"/>
+              <c:layout/>
+              <c:tx>
+                <c:rich>
+                  <a:bodyPr/>
+                  <a:lstStyle/>
+                  <a:p>
+                    <a:r>
+                      <a:rPr lang="en-US"/>
+                      <a:t>52</a:t>
+                    </a:r>
+                    <a:r>
+                      <a:rPr lang="en-US" sz="1000" b="0" i="0" u="none" strike="noStrike" baseline="0">
+                        <a:effectLst/>
+                      </a:rPr>
+                      <a:t>%</a:t>
+                    </a:r>
+                    <a:endParaRPr lang="en-US"/>
+                  </a:p>
+                </c:rich>
+              </c:tx>
+              <c:showLegendKey val="0"/>
+              <c:showVal val="1"/>
+              <c:showCatName val="0"/>
+              <c:showSerName val="0"/>
+              <c:showPercent val="0"/>
+              <c:showBubbleSize val="0"/>
+            </c:dLbl>
             <c:spPr>
               <a:noFill/>
               <a:ln>
@@ -21633,6 +22042,7 @@
   <c:clrMapOvr bg1="lt1" tx1="dk1" bg2="lt2" tx2="dk2" accent1="accent1" accent2="accent2" accent3="accent3" accent4="accent4" accent5="accent5" accent6="accent6" hlink="hlink" folHlink="folHlink"/>
   <c:chart>
     <c:title>
+      <c:layout/>
       <c:overlay val="0"/>
       <c:txPr>
         <a:bodyPr/>
@@ -21668,6 +22078,122 @@
             </c:strRef>
           </c:tx>
           <c:dLbls>
+            <c:dLbl>
+              <c:idx val="0"/>
+              <c:layout/>
+              <c:tx>
+                <c:rich>
+                  <a:bodyPr/>
+                  <a:lstStyle/>
+                  <a:p>
+                    <a:r>
+                      <a:rPr lang="en-US"/>
+                      <a:t>9</a:t>
+                    </a:r>
+                    <a:r>
+                      <a:rPr lang="en-US" sz="1000" b="0" i="0" u="none" strike="noStrike" baseline="0">
+                        <a:effectLst/>
+                      </a:rPr>
+                      <a:t>%</a:t>
+                    </a:r>
+                    <a:endParaRPr lang="en-US"/>
+                  </a:p>
+                </c:rich>
+              </c:tx>
+              <c:showLegendKey val="0"/>
+              <c:showVal val="1"/>
+              <c:showCatName val="0"/>
+              <c:showSerName val="0"/>
+              <c:showPercent val="0"/>
+              <c:showBubbleSize val="0"/>
+            </c:dLbl>
+            <c:dLbl>
+              <c:idx val="1"/>
+              <c:layout/>
+              <c:tx>
+                <c:rich>
+                  <a:bodyPr/>
+                  <a:lstStyle/>
+                  <a:p>
+                    <a:r>
+                      <a:rPr lang="en-US"/>
+                      <a:t>31</a:t>
+                    </a:r>
+                    <a:r>
+                      <a:rPr lang="en-US" sz="1000" b="0" i="0" u="none" strike="noStrike" baseline="0">
+                        <a:effectLst/>
+                      </a:rPr>
+                      <a:t>%</a:t>
+                    </a:r>
+                    <a:endParaRPr lang="en-US"/>
+                  </a:p>
+                </c:rich>
+              </c:tx>
+              <c:showLegendKey val="0"/>
+              <c:showVal val="1"/>
+              <c:showCatName val="0"/>
+              <c:showSerName val="0"/>
+              <c:showPercent val="0"/>
+              <c:showBubbleSize val="0"/>
+            </c:dLbl>
+            <c:dLbl>
+              <c:idx val="2"/>
+              <c:layout/>
+              <c:tx>
+                <c:rich>
+                  <a:bodyPr/>
+                  <a:lstStyle/>
+                  <a:p>
+                    <a:r>
+                      <a:rPr lang="en-US"/>
+                      <a:t>42</a:t>
+                    </a:r>
+                    <a:r>
+                      <a:rPr lang="en-US" sz="1000" b="0" i="0" u="none" strike="noStrike" baseline="0">
+                        <a:effectLst/>
+                      </a:rPr>
+                      <a:t>%</a:t>
+                    </a:r>
+                    <a:endParaRPr lang="en-US"/>
+                  </a:p>
+                </c:rich>
+              </c:tx>
+              <c:showLegendKey val="0"/>
+              <c:showVal val="1"/>
+              <c:showCatName val="0"/>
+              <c:showSerName val="0"/>
+              <c:showPercent val="0"/>
+              <c:showBubbleSize val="0"/>
+            </c:dLbl>
+            <c:dLbl>
+              <c:idx val="3"/>
+              <c:layout/>
+              <c:tx>
+                <c:rich>
+                  <a:bodyPr/>
+                  <a:lstStyle/>
+                  <a:p>
+                    <a:r>
+                      <a:rPr lang="en-US"/>
+                      <a:t>18</a:t>
+                    </a:r>
+                    <a:r>
+                      <a:rPr lang="en-US" sz="1000" b="0" i="0" u="none" strike="noStrike" baseline="0">
+                        <a:effectLst/>
+                      </a:rPr>
+                      <a:t>%</a:t>
+                    </a:r>
+                    <a:endParaRPr lang="en-US"/>
+                  </a:p>
+                </c:rich>
+              </c:tx>
+              <c:showLegendKey val="0"/>
+              <c:showVal val="1"/>
+              <c:showCatName val="0"/>
+              <c:showSerName val="0"/>
+              <c:showPercent val="0"/>
+              <c:showBubbleSize val="0"/>
+            </c:dLbl>
             <c:spPr>
               <a:noFill/>
               <a:ln>
@@ -21792,6 +22318,7 @@
   <c:clrMapOvr bg1="lt1" tx1="dk1" bg2="lt2" tx2="dk2" accent1="accent1" accent2="accent2" accent3="accent3" accent4="accent4" accent5="accent5" accent6="accent6" hlink="hlink" folHlink="folHlink"/>
   <c:chart>
     <c:title>
+      <c:layout/>
       <c:overlay val="0"/>
       <c:txPr>
         <a:bodyPr/>
@@ -21840,6 +22367,64 @@
               <c:extLst>
                 <c:ext xmlns:c15="http://schemas.microsoft.com/office/drawing/2012/chart" uri="{CE6537A1-D6FC-4f65-9D91-7224C49458BB}"/>
               </c:extLst>
+            </c:dLbl>
+            <c:dLbl>
+              <c:idx val="2"/>
+              <c:layout/>
+              <c:tx>
+                <c:rich>
+                  <a:bodyPr/>
+                  <a:lstStyle/>
+                  <a:p>
+                    <a:r>
+                      <a:rPr lang="en-US"/>
+                      <a:t>9</a:t>
+                    </a:r>
+                    <a:r>
+                      <a:rPr lang="en-US" sz="1000" b="0" i="0" u="none" strike="noStrike" baseline="0">
+                        <a:effectLst/>
+                      </a:rPr>
+                      <a:t>%</a:t>
+                    </a:r>
+                    <a:endParaRPr lang="en-US"/>
+                  </a:p>
+                </c:rich>
+              </c:tx>
+              <c:showLegendKey val="0"/>
+              <c:showVal val="1"/>
+              <c:showCatName val="0"/>
+              <c:showSerName val="0"/>
+              <c:showPercent val="0"/>
+              <c:showBubbleSize val="0"/>
+            </c:dLbl>
+            <c:dLbl>
+              <c:idx val="3"/>
+              <c:layout/>
+              <c:tx>
+                <c:rich>
+                  <a:bodyPr/>
+                  <a:lstStyle/>
+                  <a:p>
+                    <a:r>
+                      <a:rPr lang="en-US"/>
+                      <a:t>91</a:t>
+                    </a:r>
+                    <a:r>
+                      <a:rPr lang="en-US" sz="1000" b="0" i="0" u="none" strike="noStrike" baseline="0">
+                        <a:effectLst/>
+                      </a:rPr>
+                      <a:t>%</a:t>
+                    </a:r>
+                    <a:endParaRPr lang="en-US"/>
+                  </a:p>
+                </c:rich>
+              </c:tx>
+              <c:showLegendKey val="0"/>
+              <c:showVal val="1"/>
+              <c:showCatName val="0"/>
+              <c:showSerName val="0"/>
+              <c:showPercent val="0"/>
+              <c:showBubbleSize val="0"/>
             </c:dLbl>
             <c:spPr>
               <a:noFill/>
@@ -21986,6 +22571,7 @@
           </a:p>
         </c:rich>
       </c:tx>
+      <c:layout/>
       <c:overlay val="0"/>
     </c:title>
     <c:autoTitleDeleted val="0"/>
@@ -22008,6 +22594,64 @@
             </c:strRef>
           </c:tx>
           <c:dLbls>
+            <c:dLbl>
+              <c:idx val="0"/>
+              <c:layout/>
+              <c:tx>
+                <c:rich>
+                  <a:bodyPr/>
+                  <a:lstStyle/>
+                  <a:p>
+                    <a:r>
+                      <a:rPr lang="en-US"/>
+                      <a:t>13</a:t>
+                    </a:r>
+                    <a:r>
+                      <a:rPr lang="en-US" sz="1000" b="0" i="0" u="none" strike="noStrike" baseline="0">
+                        <a:effectLst/>
+                      </a:rPr>
+                      <a:t>%</a:t>
+                    </a:r>
+                    <a:endParaRPr lang="en-US"/>
+                  </a:p>
+                </c:rich>
+              </c:tx>
+              <c:showLegendKey val="0"/>
+              <c:showVal val="1"/>
+              <c:showCatName val="0"/>
+              <c:showSerName val="0"/>
+              <c:showPercent val="0"/>
+              <c:showBubbleSize val="0"/>
+            </c:dLbl>
+            <c:dLbl>
+              <c:idx val="1"/>
+              <c:layout/>
+              <c:tx>
+                <c:rich>
+                  <a:bodyPr/>
+                  <a:lstStyle/>
+                  <a:p>
+                    <a:r>
+                      <a:rPr lang="en-US"/>
+                      <a:t>87</a:t>
+                    </a:r>
+                    <a:r>
+                      <a:rPr lang="en-US" sz="1000" b="0" i="0" u="none" strike="noStrike" baseline="0">
+                        <a:effectLst/>
+                      </a:rPr>
+                      <a:t>%</a:t>
+                    </a:r>
+                    <a:endParaRPr lang="en-US"/>
+                  </a:p>
+                </c:rich>
+              </c:tx>
+              <c:showLegendKey val="0"/>
+              <c:showVal val="1"/>
+              <c:showCatName val="0"/>
+              <c:showSerName val="0"/>
+              <c:showPercent val="0"/>
+              <c:showBubbleSize val="0"/>
+            </c:dLbl>
             <c:spPr>
               <a:noFill/>
               <a:ln>
@@ -22123,6 +22767,7 @@
   <c:clrMapOvr bg1="lt1" tx1="dk1" bg2="lt2" tx2="dk2" accent1="accent1" accent2="accent2" accent3="accent3" accent4="accent4" accent5="accent5" accent6="accent6" hlink="hlink" folHlink="folHlink"/>
   <c:chart>
     <c:title>
+      <c:layout/>
       <c:overlay val="0"/>
       <c:txPr>
         <a:bodyPr/>
@@ -22158,6 +22803,122 @@
             </c:strRef>
           </c:tx>
           <c:dLbls>
+            <c:dLbl>
+              <c:idx val="0"/>
+              <c:layout/>
+              <c:tx>
+                <c:rich>
+                  <a:bodyPr/>
+                  <a:lstStyle/>
+                  <a:p>
+                    <a:r>
+                      <a:rPr lang="en-US"/>
+                      <a:t>52</a:t>
+                    </a:r>
+                    <a:r>
+                      <a:rPr lang="en-US" sz="1000" b="0" i="0" u="none" strike="noStrike" baseline="0">
+                        <a:effectLst/>
+                      </a:rPr>
+                      <a:t>%</a:t>
+                    </a:r>
+                    <a:endParaRPr lang="en-US"/>
+                  </a:p>
+                </c:rich>
+              </c:tx>
+              <c:showLegendKey val="0"/>
+              <c:showVal val="1"/>
+              <c:showCatName val="0"/>
+              <c:showSerName val="0"/>
+              <c:showPercent val="0"/>
+              <c:showBubbleSize val="0"/>
+            </c:dLbl>
+            <c:dLbl>
+              <c:idx val="1"/>
+              <c:layout/>
+              <c:tx>
+                <c:rich>
+                  <a:bodyPr/>
+                  <a:lstStyle/>
+                  <a:p>
+                    <a:r>
+                      <a:rPr lang="en-US"/>
+                      <a:t>28</a:t>
+                    </a:r>
+                    <a:r>
+                      <a:rPr lang="en-US" sz="1000" b="0" i="0" u="none" strike="noStrike" baseline="0">
+                        <a:effectLst/>
+                      </a:rPr>
+                      <a:t>%</a:t>
+                    </a:r>
+                    <a:endParaRPr lang="en-US"/>
+                  </a:p>
+                </c:rich>
+              </c:tx>
+              <c:showLegendKey val="0"/>
+              <c:showVal val="1"/>
+              <c:showCatName val="0"/>
+              <c:showSerName val="0"/>
+              <c:showPercent val="0"/>
+              <c:showBubbleSize val="0"/>
+            </c:dLbl>
+            <c:dLbl>
+              <c:idx val="2"/>
+              <c:layout/>
+              <c:tx>
+                <c:rich>
+                  <a:bodyPr/>
+                  <a:lstStyle/>
+                  <a:p>
+                    <a:r>
+                      <a:rPr lang="en-US"/>
+                      <a:t>16</a:t>
+                    </a:r>
+                    <a:r>
+                      <a:rPr lang="en-US" sz="1000" b="0" i="0" u="none" strike="noStrike" baseline="0">
+                        <a:effectLst/>
+                      </a:rPr>
+                      <a:t>%</a:t>
+                    </a:r>
+                    <a:endParaRPr lang="en-US"/>
+                  </a:p>
+                </c:rich>
+              </c:tx>
+              <c:showLegendKey val="0"/>
+              <c:showVal val="1"/>
+              <c:showCatName val="0"/>
+              <c:showSerName val="0"/>
+              <c:showPercent val="0"/>
+              <c:showBubbleSize val="0"/>
+            </c:dLbl>
+            <c:dLbl>
+              <c:idx val="3"/>
+              <c:layout/>
+              <c:tx>
+                <c:rich>
+                  <a:bodyPr/>
+                  <a:lstStyle/>
+                  <a:p>
+                    <a:r>
+                      <a:rPr lang="en-US"/>
+                      <a:t>4</a:t>
+                    </a:r>
+                    <a:r>
+                      <a:rPr lang="en-US" sz="1000" b="0" i="0" u="none" strike="noStrike" baseline="0">
+                        <a:effectLst/>
+                      </a:rPr>
+                      <a:t>%</a:t>
+                    </a:r>
+                    <a:endParaRPr lang="en-US"/>
+                  </a:p>
+                </c:rich>
+              </c:tx>
+              <c:showLegendKey val="0"/>
+              <c:showVal val="1"/>
+              <c:showCatName val="0"/>
+              <c:showSerName val="0"/>
+              <c:showPercent val="0"/>
+              <c:showBubbleSize val="0"/>
+            </c:dLbl>
             <c:spPr>
               <a:noFill/>
               <a:ln>
@@ -22285,6 +23046,7 @@
   <c:clrMapOvr bg1="lt1" tx1="dk1" bg2="lt2" tx2="dk2" accent1="accent1" accent2="accent2" accent3="accent3" accent4="accent4" accent5="accent5" accent6="accent6" hlink="hlink" folHlink="folHlink"/>
   <c:chart>
     <c:title>
+      <c:layout/>
       <c:overlay val="0"/>
       <c:txPr>
         <a:bodyPr/>
@@ -22320,6 +23082,93 @@
             </c:strRef>
           </c:tx>
           <c:dLbls>
+            <c:dLbl>
+              <c:idx val="0"/>
+              <c:layout/>
+              <c:tx>
+                <c:rich>
+                  <a:bodyPr/>
+                  <a:lstStyle/>
+                  <a:p>
+                    <a:r>
+                      <a:rPr lang="en-US"/>
+                      <a:t>62</a:t>
+                    </a:r>
+                    <a:r>
+                      <a:rPr lang="en-US" sz="1000" b="0" i="0" u="none" strike="noStrike" baseline="0">
+                        <a:effectLst/>
+                      </a:rPr>
+                      <a:t>%</a:t>
+                    </a:r>
+                    <a:endParaRPr lang="en-US"/>
+                  </a:p>
+                </c:rich>
+              </c:tx>
+              <c:showLegendKey val="0"/>
+              <c:showVal val="1"/>
+              <c:showCatName val="0"/>
+              <c:showSerName val="0"/>
+              <c:showPercent val="0"/>
+              <c:showBubbleSize val="0"/>
+            </c:dLbl>
+            <c:dLbl>
+              <c:idx val="1"/>
+              <c:layout/>
+              <c:tx>
+                <c:rich>
+                  <a:bodyPr/>
+                  <a:lstStyle/>
+                  <a:p>
+                    <a:r>
+                      <a:rPr lang="en-US"/>
+                      <a:t>32</a:t>
+                    </a:r>
+                    <a:r>
+                      <a:rPr lang="en-US" sz="1000" b="0" i="0" u="none" strike="noStrike" baseline="0">
+                        <a:effectLst/>
+                      </a:rPr>
+                      <a:t>%</a:t>
+                    </a:r>
+                    <a:endParaRPr lang="en-US"/>
+                  </a:p>
+                </c:rich>
+              </c:tx>
+              <c:showLegendKey val="0"/>
+              <c:showVal val="1"/>
+              <c:showCatName val="0"/>
+              <c:showSerName val="0"/>
+              <c:showPercent val="0"/>
+              <c:showBubbleSize val="0"/>
+            </c:dLbl>
+            <c:dLbl>
+              <c:idx val="2"/>
+              <c:layout/>
+              <c:tx>
+                <c:rich>
+                  <a:bodyPr/>
+                  <a:lstStyle/>
+                  <a:p>
+                    <a:r>
+                      <a:rPr lang="en-US"/>
+                      <a:t>6</a:t>
+                    </a:r>
+                    <a:r>
+                      <a:rPr lang="en-US" sz="1000" b="0" i="0" u="none" strike="noStrike" baseline="0">
+                        <a:effectLst/>
+                      </a:rPr>
+                      <a:t>%</a:t>
+                    </a:r>
+                    <a:endParaRPr lang="en-US"/>
+                  </a:p>
+                </c:rich>
+              </c:tx>
+              <c:showLegendKey val="0"/>
+              <c:showVal val="1"/>
+              <c:showCatName val="0"/>
+              <c:showSerName val="0"/>
+              <c:showPercent val="0"/>
+              <c:showBubbleSize val="0"/>
+            </c:dLbl>
             <c:dLbl>
               <c:idx val="3"/>
               <c:delete val="1"/>
@@ -22454,6 +23303,7 @@
   <c:clrMapOvr bg1="lt1" tx1="dk1" bg2="lt2" tx2="dk2" accent1="accent1" accent2="accent2" accent3="accent3" accent4="accent4" accent5="accent5" accent6="accent6" hlink="hlink" folHlink="folHlink"/>
   <c:chart>
     <c:title>
+      <c:layout/>
       <c:overlay val="0"/>
       <c:txPr>
         <a:bodyPr/>
@@ -22489,6 +23339,93 @@
             </c:strRef>
           </c:tx>
           <c:dLbls>
+            <c:dLbl>
+              <c:idx val="0"/>
+              <c:layout/>
+              <c:tx>
+                <c:rich>
+                  <a:bodyPr/>
+                  <a:lstStyle/>
+                  <a:p>
+                    <a:r>
+                      <a:rPr lang="en-US"/>
+                      <a:t>37</a:t>
+                    </a:r>
+                    <a:r>
+                      <a:rPr lang="en-US" sz="1000" b="0" i="0" u="none" strike="noStrike" baseline="0">
+                        <a:effectLst/>
+                      </a:rPr>
+                      <a:t>%</a:t>
+                    </a:r>
+                    <a:endParaRPr lang="en-US"/>
+                  </a:p>
+                </c:rich>
+              </c:tx>
+              <c:showLegendKey val="0"/>
+              <c:showVal val="1"/>
+              <c:showCatName val="0"/>
+              <c:showSerName val="0"/>
+              <c:showPercent val="0"/>
+              <c:showBubbleSize val="0"/>
+            </c:dLbl>
+            <c:dLbl>
+              <c:idx val="1"/>
+              <c:layout/>
+              <c:tx>
+                <c:rich>
+                  <a:bodyPr/>
+                  <a:lstStyle/>
+                  <a:p>
+                    <a:r>
+                      <a:rPr lang="en-US"/>
+                      <a:t>54</a:t>
+                    </a:r>
+                    <a:r>
+                      <a:rPr lang="en-US" sz="1000" b="0" i="0" u="none" strike="noStrike" baseline="0">
+                        <a:effectLst/>
+                      </a:rPr>
+                      <a:t>%</a:t>
+                    </a:r>
+                    <a:endParaRPr lang="en-US"/>
+                  </a:p>
+                </c:rich>
+              </c:tx>
+              <c:showLegendKey val="0"/>
+              <c:showVal val="1"/>
+              <c:showCatName val="0"/>
+              <c:showSerName val="0"/>
+              <c:showPercent val="0"/>
+              <c:showBubbleSize val="0"/>
+            </c:dLbl>
+            <c:dLbl>
+              <c:idx val="2"/>
+              <c:layout/>
+              <c:tx>
+                <c:rich>
+                  <a:bodyPr/>
+                  <a:lstStyle/>
+                  <a:p>
+                    <a:r>
+                      <a:rPr lang="en-US"/>
+                      <a:t>9</a:t>
+                    </a:r>
+                    <a:r>
+                      <a:rPr lang="en-US" sz="1000" b="0" i="0" u="none" strike="noStrike" baseline="0">
+                        <a:effectLst/>
+                      </a:rPr>
+                      <a:t>%</a:t>
+                    </a:r>
+                    <a:endParaRPr lang="en-US"/>
+                  </a:p>
+                </c:rich>
+              </c:tx>
+              <c:showLegendKey val="0"/>
+              <c:showVal val="1"/>
+              <c:showCatName val="0"/>
+              <c:showSerName val="0"/>
+              <c:showPercent val="0"/>
+              <c:showBubbleSize val="0"/>
+            </c:dLbl>
             <c:dLbl>
               <c:idx val="3"/>
               <c:delete val="1"/>
@@ -22862,7 +23799,7 @@
   <a:extraClrSchemeLst/>
   <a:extLst>
     <a:ext uri="{05A4C25C-085E-4340-85A3-A5531E510DB2}">
-      <thm15:themeFamily xmlns="" xmlns:thm15="http://schemas.microsoft.com/office/thememl/2012/main" name="Office Theme" id="{62F939B6-93AF-4DB8-9C6B-D6C7DFDC589F}" vid="{4A3C46E8-61CC-4603-A589-7422A47A8E4A}"/>
+      <thm15:themeFamily xmlns:thm15="http://schemas.microsoft.com/office/thememl/2012/main" xmlns="" name="Office Theme" id="{62F939B6-93AF-4DB8-9C6B-D6C7DFDC589F}" vid="{4A3C46E8-61CC-4603-A589-7422A47A8E4A}"/>
     </a:ext>
   </a:extLst>
 </a:theme>
@@ -25683,7 +26620,7 @@
 </file>
 
 <file path=customXml/itemProps1.xml><?xml version="1.0" encoding="utf-8"?>
-<ds:datastoreItem xmlns:ds="http://schemas.openxmlformats.org/officeDocument/2006/customXml" ds:itemID="{F5F80283-508F-41F2-AA57-6F151996A2BA}">
+<ds:datastoreItem xmlns:ds="http://schemas.openxmlformats.org/officeDocument/2006/customXml" ds:itemID="{927083B3-5112-4887-9337-84A27C488148}">
   <ds:schemaRefs>
     <ds:schemaRef ds:uri="http://schemas.openxmlformats.org/officeDocument/2006/bibliography"/>
   </ds:schemaRefs>

</xml_diff>